<commit_message>
Implemented June 2 2023 feedback
</commit_message>
<xml_diff>
--- a/docassemble/PersonnelFileRequest/data/templates/PersonnelFileRequestLetterDATemplate.docx
+++ b/docassemble/PersonnelFileRequest/data/templates/PersonnelFileRequestLetterDATemplate.docx
@@ -634,7 +634,7 @@
         <w:rPr>
           <w:rFonts w:ascii="Arial" w:hAnsi="Arial" w:cs="Arial"/>
         </w:rPr>
-        <w:t>{% if e</w:t>
+        <w:t>{% if add</w:t>
       </w:r>
       <w:r>
         <w:rPr>
@@ -695,7 +695,14 @@
                 <w:rFonts w:ascii="Arial" w:hAnsi="Arial" w:cs="Arial"/>
                 <w:lang w:val="en-US"/>
               </w:rPr>
-              <w:t>{%if e</w:t>
+              <w:t>{%if add</w:t>
+            </w:r>
+            <w:r>
+              <w:rPr>
+                <w:rFonts w:ascii="Arial" w:hAnsi="Arial" w:cs="Arial"/>
+                <w:lang w:val="en-US"/>
+              </w:rPr>
+              <w:t>_signature == True %}</w:t>
             </w:r>
             <w:bookmarkStart w:id="0" w:name="_GoBack"/>
             <w:bookmarkEnd w:id="0"/>
@@ -704,21 +711,14 @@
                 <w:rFonts w:ascii="Arial" w:hAnsi="Arial" w:cs="Arial"/>
                 <w:lang w:val="en-US"/>
               </w:rPr>
-              <w:t>_signature == True %}</w:t>
+              <w:t xml:space="preserve"> {{</w:t>
             </w:r>
             <w:r>
               <w:rPr>
                 <w:rFonts w:ascii="Arial" w:hAnsi="Arial" w:cs="Arial"/>
                 <w:lang w:val="en-US"/>
               </w:rPr>
-              <w:t xml:space="preserve"> /s/ {{</w:t>
-            </w:r>
-            <w:r>
-              <w:rPr>
-                <w:rFonts w:ascii="Arial" w:hAnsi="Arial" w:cs="Arial"/>
-                <w:lang w:val="en-US"/>
-              </w:rPr>
-              <w:t>user.name.full(middle='full')</w:t>
+              <w:t>user.signature</w:t>
             </w:r>
             <w:r>
               <w:rPr>

</xml_diff>

<commit_message>
Implemented additional SME feedback
</commit_message>
<xml_diff>
--- a/docassemble/PersonnelFileRequest/data/templates/PersonnelFileRequestLetterDATemplate.docx
+++ b/docassemble/PersonnelFileRequest/data/templates/PersonnelFileRequestLetterDATemplate.docx
@@ -1,6 +1,6 @@
 
 <file path=word/document.xml><?xml version="1.0" encoding="utf-8"?>
-<w:document xmlns:wpc="http://schemas.microsoft.com/office/word/2010/wordprocessingCanvas" xmlns:cx="http://schemas.microsoft.com/office/drawing/2014/chartex" xmlns:mc="http://schemas.openxmlformats.org/markup-compatibility/2006" xmlns:o="urn:schemas-microsoft-com:office:office" xmlns:r="http://schemas.openxmlformats.org/officeDocument/2006/relationships" xmlns:m="http://schemas.openxmlformats.org/officeDocument/2006/math" xmlns:v="urn:schemas-microsoft-com:vml" xmlns:wp14="http://schemas.microsoft.com/office/word/2010/wordprocessingDrawing" xmlns:wp="http://schemas.openxmlformats.org/drawingml/2006/wordprocessingDrawing" xmlns:w10="urn:schemas-microsoft-com:office:word" xmlns:w="http://schemas.openxmlformats.org/wordprocessingml/2006/main" xmlns:w14="http://schemas.microsoft.com/office/word/2010/wordml" xmlns:w15="http://schemas.microsoft.com/office/word/2012/wordml" xmlns:w16se="http://schemas.microsoft.com/office/word/2015/wordml/symex" xmlns:wpg="http://schemas.microsoft.com/office/word/2010/wordprocessingGroup" xmlns:wpi="http://schemas.microsoft.com/office/word/2010/wordprocessingInk" xmlns:wne="http://schemas.microsoft.com/office/word/2006/wordml" xmlns:wps="http://schemas.microsoft.com/office/word/2010/wordprocessingShape" mc:Ignorable="w14 w15 w16se wp14">
+<w:document xmlns:wpc="http://schemas.microsoft.com/office/word/2010/wordprocessingCanvas" xmlns:cx="http://schemas.microsoft.com/office/drawing/2014/chartex" xmlns:cx1="http://schemas.microsoft.com/office/drawing/2015/9/8/chartex" xmlns:cx2="http://schemas.microsoft.com/office/drawing/2015/10/21/chartex" xmlns:cx3="http://schemas.microsoft.com/office/drawing/2016/5/9/chartex" xmlns:cx4="http://schemas.microsoft.com/office/drawing/2016/5/10/chartex" xmlns:cx5="http://schemas.microsoft.com/office/drawing/2016/5/11/chartex" xmlns:cx6="http://schemas.microsoft.com/office/drawing/2016/5/12/chartex" xmlns:cx7="http://schemas.microsoft.com/office/drawing/2016/5/13/chartex" xmlns:cx8="http://schemas.microsoft.com/office/drawing/2016/5/14/chartex" xmlns:mc="http://schemas.openxmlformats.org/markup-compatibility/2006" xmlns:aink="http://schemas.microsoft.com/office/drawing/2016/ink" xmlns:am3d="http://schemas.microsoft.com/office/drawing/2017/model3d" xmlns:o="urn:schemas-microsoft-com:office:office" xmlns:oel="http://schemas.microsoft.com/office/2019/extlst" xmlns:r="http://schemas.openxmlformats.org/officeDocument/2006/relationships" xmlns:m="http://schemas.openxmlformats.org/officeDocument/2006/math" xmlns:v="urn:schemas-microsoft-com:vml" xmlns:wp14="http://schemas.microsoft.com/office/word/2010/wordprocessingDrawing" xmlns:wp="http://schemas.openxmlformats.org/drawingml/2006/wordprocessingDrawing" xmlns:w10="urn:schemas-microsoft-com:office:word" xmlns:w="http://schemas.openxmlformats.org/wordprocessingml/2006/main" xmlns:w14="http://schemas.microsoft.com/office/word/2010/wordml" xmlns:w15="http://schemas.microsoft.com/office/word/2012/wordml" xmlns:w16cex="http://schemas.microsoft.com/office/word/2018/wordml/cex" xmlns:w16cid="http://schemas.microsoft.com/office/word/2016/wordml/cid" xmlns:w16="http://schemas.microsoft.com/office/word/2018/wordml" xmlns:w16sdtdh="http://schemas.microsoft.com/office/word/2020/wordml/sdtdatahash" xmlns:w16se="http://schemas.microsoft.com/office/word/2015/wordml/symex" xmlns:wpg="http://schemas.microsoft.com/office/word/2010/wordprocessingGroup" xmlns:wpi="http://schemas.microsoft.com/office/word/2010/wordprocessingInk" xmlns:wne="http://schemas.microsoft.com/office/word/2006/wordml" xmlns:wps="http://schemas.microsoft.com/office/word/2010/wordprocessingShape" mc:Ignorable="w14 w15 w16se w16cid w16 w16cex w16sdtdh wp14">
   <w:body>
     <w:p>
       <w:pPr>
@@ -500,7 +500,31 @@
         <w:rPr>
           <w:rFonts w:ascii="Arial" w:hAnsi="Arial" w:cs="Arial"/>
         </w:rPr>
-        <w:t>Under the Personnel Record Review Act, you are required to allow me to view the file and get copies within 7 days of this request.</w:t>
+        <w:t>Under the Personnel Record Review Act</w:t>
+      </w:r>
+      <w:r>
+        <w:rPr>
+          <w:rFonts w:ascii="Arial" w:hAnsi="Arial" w:cs="Arial"/>
+        </w:rPr>
+        <w:t xml:space="preserve"> (</w:t>
+      </w:r>
+      <w:r>
+        <w:rPr>
+          <w:rFonts w:ascii="Arial" w:hAnsi="Arial" w:cs="Arial"/>
+        </w:rPr>
+        <w:t>820 ILCS 40</w:t>
+      </w:r>
+      <w:r>
+        <w:rPr>
+          <w:rFonts w:ascii="Arial" w:hAnsi="Arial" w:cs="Arial"/>
+        </w:rPr>
+        <w:t>)</w:t>
+      </w:r>
+      <w:r>
+        <w:rPr>
+          <w:rFonts w:ascii="Arial" w:hAnsi="Arial" w:cs="Arial"/>
+        </w:rPr>
+        <w:t>, you are required to allow me to view the file and get copies within 7 days of this request.</w:t>
       </w:r>
       <w:r>
         <w:rPr>
@@ -704,8 +728,6 @@
               </w:rPr>
               <w:t>_signature == True %}</w:t>
             </w:r>
-            <w:bookmarkStart w:id="0" w:name="_GoBack"/>
-            <w:bookmarkEnd w:id="0"/>
             <w:r>
               <w:rPr>
                 <w:rFonts w:ascii="Arial" w:hAnsi="Arial" w:cs="Arial"/>
@@ -1048,7 +1070,7 @@
 </file>
 
 <file path=word/styles.xml><?xml version="1.0" encoding="utf-8"?>
-<w:styles xmlns:mc="http://schemas.openxmlformats.org/markup-compatibility/2006" xmlns:r="http://schemas.openxmlformats.org/officeDocument/2006/relationships" xmlns:w="http://schemas.openxmlformats.org/wordprocessingml/2006/main" xmlns:w14="http://schemas.microsoft.com/office/word/2010/wordml" xmlns:w15="http://schemas.microsoft.com/office/word/2012/wordml" xmlns:w16se="http://schemas.microsoft.com/office/word/2015/wordml/symex" mc:Ignorable="w14 w15 w16se">
+<w:styles xmlns:mc="http://schemas.openxmlformats.org/markup-compatibility/2006" xmlns:r="http://schemas.openxmlformats.org/officeDocument/2006/relationships" xmlns:w="http://schemas.openxmlformats.org/wordprocessingml/2006/main" xmlns:w14="http://schemas.microsoft.com/office/word/2010/wordml" xmlns:w15="http://schemas.microsoft.com/office/word/2012/wordml" xmlns:w16cex="http://schemas.microsoft.com/office/word/2018/wordml/cex" xmlns:w16cid="http://schemas.microsoft.com/office/word/2016/wordml/cid" xmlns:w16="http://schemas.microsoft.com/office/word/2018/wordml" xmlns:w16sdtdh="http://schemas.microsoft.com/office/word/2020/wordml/sdtdatahash" xmlns:w16se="http://schemas.microsoft.com/office/word/2015/wordml/symex" mc:Ignorable="w14 w15 w16se w16cid w16 w16cex w16sdtdh">
   <w:docDefaults>
     <w:rPrDefault>
       <w:rPr>
@@ -1064,7 +1086,7 @@
       </w:pPr>
     </w:pPrDefault>
   </w:docDefaults>
-  <w:latentStyles w:defLockedState="0" w:defUIPriority="99" w:defSemiHidden="0" w:defUnhideWhenUsed="0" w:defQFormat="0" w:count="371">
+  <w:latentStyles w:defLockedState="0" w:defUIPriority="99" w:defSemiHidden="0" w:defUnhideWhenUsed="0" w:defQFormat="0" w:count="376">
     <w:lsdException w:name="Normal" w:uiPriority="0" w:qFormat="1"/>
     <w:lsdException w:name="heading 1" w:uiPriority="9" w:qFormat="1"/>
     <w:lsdException w:name="heading 2" w:semiHidden="1" w:uiPriority="9" w:unhideWhenUsed="1" w:qFormat="1"/>
@@ -1436,6 +1458,11 @@
     <w:lsdException w:name="List Table 5 Dark Accent 6" w:uiPriority="50"/>
     <w:lsdException w:name="List Table 6 Colorful Accent 6" w:uiPriority="51"/>
     <w:lsdException w:name="List Table 7 Colorful Accent 6" w:uiPriority="52"/>
+    <w:lsdException w:name="Mention" w:semiHidden="1" w:unhideWhenUsed="1"/>
+    <w:lsdException w:name="Smart Hyperlink" w:semiHidden="1" w:unhideWhenUsed="1"/>
+    <w:lsdException w:name="Hashtag" w:semiHidden="1" w:unhideWhenUsed="1"/>
+    <w:lsdException w:name="Unresolved Mention" w:semiHidden="1" w:unhideWhenUsed="1"/>
+    <w:lsdException w:name="Smart Link" w:semiHidden="1" w:unhideWhenUsed="1"/>
   </w:latentStyles>
   <w:style w:type="paragraph" w:default="1" w:styleId="Normal">
     <w:name w:val="Normal"/>

</xml_diff>

<commit_message>
Implemented Aug 17 feedback, added edits previously made to wrong package
</commit_message>
<xml_diff>
--- a/docassemble/PersonnelFileRequest/data/templates/PersonnelFileRequestLetterDATemplate.docx
+++ b/docassemble/PersonnelFileRequest/data/templates/PersonnelFileRequestLetterDATemplate.docx
@@ -346,13 +346,25 @@
         <w:rPr>
           <w:rFonts w:ascii="Arial" w:hAnsi="Arial" w:cs="Arial"/>
         </w:rPr>
-        <w:t>%}{{employer.name.full(middle='full')}}</w:t>
-      </w:r>
-      <w:r>
-        <w:rPr>
-          <w:rFonts w:ascii="Arial" w:hAnsi="Arial" w:cs="Arial"/>
-        </w:rPr>
-        <w:t>}}{% else %}{{hr_head</w:t>
+        <w:t>%}{{employer.name.full(middle='full'</w:t>
+      </w:r>
+      <w:r>
+        <w:rPr>
+          <w:rFonts w:ascii="Arial" w:hAnsi="Arial" w:cs="Arial"/>
+        </w:rPr>
+        <w:t>)</w:t>
+      </w:r>
+      <w:r>
+        <w:rPr>
+          <w:rFonts w:ascii="Arial" w:hAnsi="Arial" w:cs="Arial"/>
+        </w:rPr>
+        <w:t>}</w:t>
+      </w:r>
+      <w:r>
+        <w:rPr>
+          <w:rFonts w:ascii="Arial" w:hAnsi="Arial" w:cs="Arial"/>
+        </w:rPr>
+        <w:t>}{% else %}{{hr_head</w:t>
       </w:r>
       <w:r>
         <w:rPr>
@@ -550,37 +562,79 @@
         <w:rPr>
           <w:rFonts w:ascii="Arial" w:hAnsi="Arial" w:cs="Arial"/>
         </w:rPr>
-        <w:t xml:space="preserve">Please let me know when I can view the file. If you prefer, please have the copies </w:t>
-      </w:r>
-      <w:r>
-        <w:rPr>
-          <w:rFonts w:ascii="Arial" w:hAnsi="Arial" w:cs="Arial"/>
-        </w:rPr>
-        <w:t>{% if employment_status == “work” %}</w:t>
-      </w:r>
-      <w:r>
-        <w:rPr>
-          <w:rFonts w:ascii="Arial" w:hAnsi="Arial" w:cs="Arial"/>
-        </w:rPr>
-        <w:t xml:space="preserve">sent to my work site or </w:t>
+        <w:t>{% if response_method == “email” %}</w:t>
+      </w:r>
+      <w:r>
+        <w:rPr>
+          <w:rFonts w:ascii="Arial" w:hAnsi="Arial" w:cs="Arial"/>
+        </w:rPr>
+        <w:t>Please</w:t>
+      </w:r>
+      <w:r>
+        <w:rPr>
+          <w:rFonts w:ascii="Arial" w:hAnsi="Arial" w:cs="Arial"/>
+        </w:rPr>
+        <w:t xml:space="preserve"> send the file to my email address {{user.email}}. {% </w:t>
+      </w:r>
+      <w:r>
+        <w:rPr>
+          <w:rFonts w:ascii="Arial" w:hAnsi="Arial" w:cs="Arial"/>
+        </w:rPr>
+        <w:t>else</w:t>
+      </w:r>
+      <w:r>
+        <w:rPr>
+          <w:rFonts w:ascii="Arial" w:hAnsi="Arial" w:cs="Arial"/>
+        </w:rPr>
+        <w:t xml:space="preserve"> %}</w:t>
+      </w:r>
+      <w:r>
+        <w:rPr>
+          <w:rFonts w:ascii="Arial" w:hAnsi="Arial" w:cs="Arial"/>
+        </w:rPr>
+        <w:t>Please</w:t>
+      </w:r>
+      <w:r>
+        <w:rPr>
+          <w:rFonts w:ascii="Arial" w:hAnsi="Arial" w:cs="Arial"/>
+        </w:rPr>
+        <w:t xml:space="preserve"> have the cop</w:t>
+      </w:r>
+      <w:r>
+        <w:rPr>
+          <w:rFonts w:ascii="Arial" w:hAnsi="Arial" w:cs="Arial"/>
+        </w:rPr>
+        <w:t>y</w:t>
+      </w:r>
+      <w:r>
+        <w:rPr>
+          <w:rFonts w:ascii="Arial" w:hAnsi="Arial" w:cs="Arial"/>
+        </w:rPr>
+        <w:t xml:space="preserve"> </w:t>
+      </w:r>
+      <w:r>
+        <w:rPr>
+          <w:rFonts w:ascii="Arial" w:hAnsi="Arial" w:cs="Arial"/>
+        </w:rPr>
+        <w:t xml:space="preserve">mailed </w:t>
+      </w:r>
+      <w:r>
+        <w:rPr>
+          <w:rFonts w:ascii="Arial" w:hAnsi="Arial" w:cs="Arial"/>
+        </w:rPr>
+        <w:t>to me at the address</w:t>
+      </w:r>
+      <w:r>
+        <w:rPr>
+          <w:rFonts w:ascii="Arial" w:hAnsi="Arial" w:cs="Arial"/>
+        </w:rPr>
+        <w:t xml:space="preserve"> listed below.</w:t>
       </w:r>
       <w:r>
         <w:rPr>
           <w:rFonts w:ascii="Arial" w:hAnsi="Arial" w:cs="Arial"/>
         </w:rPr>
         <w:t>{% endif %}</w:t>
-      </w:r>
-      <w:r>
-        <w:rPr>
-          <w:rFonts w:ascii="Arial" w:hAnsi="Arial" w:cs="Arial"/>
-        </w:rPr>
-        <w:t>mailed to me at the address</w:t>
-      </w:r>
-      <w:r>
-        <w:rPr>
-          <w:rFonts w:ascii="Arial" w:hAnsi="Arial" w:cs="Arial"/>
-        </w:rPr>
-        <w:t xml:space="preserve"> listed below.</w:t>
       </w:r>
     </w:p>
     <w:p>
@@ -802,6 +856,12 @@
         <w:rPr>
           <w:rFonts w:ascii="Arial" w:hAnsi="Arial" w:cs="Arial"/>
         </w:rPr>
+        <w:t>{% if user.address.address != “” %}</w:t>
+      </w:r>
+      <w:r>
+        <w:rPr>
+          <w:rFonts w:ascii="Arial" w:hAnsi="Arial" w:cs="Arial"/>
+        </w:rPr>
         <w:t>{{</w:t>
       </w:r>
       <w:r>
@@ -876,6 +936,14 @@
         </w:rPr>
         <w:t>}}</w:t>
       </w:r>
+      <w:r>
+        <w:rPr>
+          <w:rFonts w:ascii="Arial" w:hAnsi="Arial" w:cs="Arial"/>
+          <w:color w:val="1D1C1D"/>
+          <w:shd w:val="clear" w:color="auto" w:fill="F8F8F8"/>
+        </w:rPr>
+        <w:t>{% endif %}</w:t>
+      </w:r>
     </w:p>
     <w:p>
       <w:pPr>
@@ -888,8 +956,20 @@
           <w:rFonts w:ascii="Arial" w:hAnsi="Arial" w:cs="Arial"/>
         </w:rPr>
         <w:lastRenderedPageBreak/>
+        <w:t>{% if user.address.city != “” or user.address.state != “” or user.address.zip != “” %}</w:t>
+      </w:r>
+      <w:r>
+        <w:rPr>
+          <w:rFonts w:ascii="Arial" w:hAnsi="Arial" w:cs="Arial"/>
+        </w:rPr>
         <w:t>{{user.address.line_two()}}</w:t>
       </w:r>
+      <w:r>
+        <w:rPr>
+          <w:rFonts w:ascii="Arial" w:hAnsi="Arial" w:cs="Arial"/>
+        </w:rPr>
+        <w:t>{% endif %}</w:t>
+      </w:r>
     </w:p>
     <w:p>
       <w:pPr>
@@ -919,7 +999,43 @@
         <w:rPr>
           <w:rFonts w:ascii="Arial" w:hAnsi="Arial" w:cs="Arial"/>
         </w:rPr>
-        <w:t xml:space="preserve">if user.phone_number != “” </w:t>
+        <w:t xml:space="preserve">if </w:t>
+      </w:r>
+      <w:r>
+        <w:rPr>
+          <w:rFonts w:ascii="Arial" w:hAnsi="Arial" w:cs="Arial"/>
+        </w:rPr>
+        <w:t>user.phone_number</w:t>
+      </w:r>
+      <w:r>
+        <w:rPr>
+          <w:rFonts w:ascii="Arial" w:hAnsi="Arial" w:cs="Arial"/>
+        </w:rPr>
+        <w:t xml:space="preserve"> </w:t>
+      </w:r>
+      <w:r>
+        <w:rPr>
+          <w:rFonts w:ascii="Arial" w:hAnsi="Arial" w:cs="Arial"/>
+        </w:rPr>
+        <w:t>!</w:t>
+      </w:r>
+      <w:r>
+        <w:rPr>
+          <w:rFonts w:ascii="Arial" w:hAnsi="Arial" w:cs="Arial"/>
+        </w:rPr>
+        <w:t xml:space="preserve">= </w:t>
+      </w:r>
+      <w:r>
+        <w:rPr>
+          <w:rFonts w:ascii="Arial" w:hAnsi="Arial" w:cs="Arial"/>
+        </w:rPr>
+        <w:t>“”</w:t>
+      </w:r>
+      <w:r>
+        <w:rPr>
+          <w:rFonts w:ascii="Arial" w:hAnsi="Arial" w:cs="Arial"/>
+        </w:rPr>
+        <w:t xml:space="preserve"> </w:t>
       </w:r>
       <w:r>
         <w:rPr>
@@ -1000,37 +1116,6 @@
         <w:rPr>
           <w:rFonts w:ascii="Arial" w:hAnsi="Arial" w:cs="Arial"/>
         </w:rPr>
-        <w:t>{%</w:t>
-      </w:r>
-      <w:r>
-        <w:rPr>
-          <w:rFonts w:ascii="Arial" w:hAnsi="Arial" w:cs="Arial"/>
-        </w:rPr>
-        <w:t>p</w:t>
-      </w:r>
-      <w:r>
-        <w:rPr>
-          <w:rFonts w:ascii="Arial" w:hAnsi="Arial" w:cs="Arial"/>
-        </w:rPr>
-        <w:t xml:space="preserve"> if user.email != “”</w:t>
-      </w:r>
-      <w:r>
-        <w:rPr>
-          <w:rFonts w:ascii="Arial" w:hAnsi="Arial" w:cs="Arial"/>
-        </w:rPr>
-        <w:t xml:space="preserve"> %}</w:t>
-      </w:r>
-    </w:p>
-    <w:p>
-      <w:pPr>
-        <w:rPr>
-          <w:rFonts w:ascii="Arial" w:hAnsi="Arial" w:cs="Arial"/>
-        </w:rPr>
-      </w:pPr>
-      <w:r>
-        <w:rPr>
-          <w:rFonts w:ascii="Arial" w:hAnsi="Arial" w:cs="Arial"/>
-        </w:rPr>
         <w:t>{{user.email}}</w:t>
       </w:r>
     </w:p>
@@ -1040,24 +1125,6 @@
           <w:rFonts w:ascii="Arial" w:hAnsi="Arial" w:cs="Arial"/>
         </w:rPr>
       </w:pPr>
-      <w:r>
-        <w:rPr>
-          <w:rFonts w:ascii="Arial" w:hAnsi="Arial" w:cs="Arial"/>
-        </w:rPr>
-        <w:t>{%</w:t>
-      </w:r>
-      <w:r>
-        <w:rPr>
-          <w:rFonts w:ascii="Arial" w:hAnsi="Arial" w:cs="Arial"/>
-        </w:rPr>
-        <w:t>p</w:t>
-      </w:r>
-      <w:r>
-        <w:rPr>
-          <w:rFonts w:ascii="Arial" w:hAnsi="Arial" w:cs="Arial"/>
-        </w:rPr>
-        <w:t xml:space="preserve"> endif %}</w:t>
-      </w:r>
     </w:p>
     <w:sectPr>
       <w:pgSz w:w="12240" w:h="15840"/>

</xml_diff>

<commit_message>
Implemented Aug 23 2023 feedback
</commit_message>
<xml_diff>
--- a/docassemble/PersonnelFileRequest/data/templates/PersonnelFileRequestLetterDATemplate.docx
+++ b/docassemble/PersonnelFileRequest/data/templates/PersonnelFileRequestLetterDATemplate.docx
@@ -574,7 +574,19 @@
         <w:rPr>
           <w:rFonts w:ascii="Arial" w:hAnsi="Arial" w:cs="Arial"/>
         </w:rPr>
-        <w:t xml:space="preserve"> send the file to my email address {{user.email}}. {% </w:t>
+        <w:t xml:space="preserve"> send the </w:t>
+      </w:r>
+      <w:r>
+        <w:rPr>
+          <w:rFonts w:ascii="Arial" w:hAnsi="Arial" w:cs="Arial"/>
+        </w:rPr>
+        <w:t>copy of my personnel record</w:t>
+      </w:r>
+      <w:r>
+        <w:rPr>
+          <w:rFonts w:ascii="Arial" w:hAnsi="Arial" w:cs="Arial"/>
+        </w:rPr>
+        <w:t xml:space="preserve"> to my email address {{user.email}}. {% </w:t>
       </w:r>
       <w:r>
         <w:rPr>
@@ -598,25 +610,25 @@
         <w:rPr>
           <w:rFonts w:ascii="Arial" w:hAnsi="Arial" w:cs="Arial"/>
         </w:rPr>
-        <w:t xml:space="preserve"> have the cop</w:t>
-      </w:r>
-      <w:r>
-        <w:rPr>
-          <w:rFonts w:ascii="Arial" w:hAnsi="Arial" w:cs="Arial"/>
-        </w:rPr>
-        <w:t>y</w:t>
-      </w:r>
-      <w:r>
-        <w:rPr>
-          <w:rFonts w:ascii="Arial" w:hAnsi="Arial" w:cs="Arial"/>
-        </w:rPr>
         <w:t xml:space="preserve"> </w:t>
       </w:r>
       <w:r>
         <w:rPr>
           <w:rFonts w:ascii="Arial" w:hAnsi="Arial" w:cs="Arial"/>
         </w:rPr>
-        <w:t xml:space="preserve">mailed </w:t>
+        <w:t>mail</w:t>
+      </w:r>
+      <w:r>
+        <w:rPr>
+          <w:rFonts w:ascii="Arial" w:hAnsi="Arial" w:cs="Arial"/>
+        </w:rPr>
+        <w:t xml:space="preserve"> the copy of my personnel record</w:t>
+      </w:r>
+      <w:r>
+        <w:rPr>
+          <w:rFonts w:ascii="Arial" w:hAnsi="Arial" w:cs="Arial"/>
+        </w:rPr>
+        <w:t xml:space="preserve"> </w:t>
       </w:r>
       <w:r>
         <w:rPr>

</xml_diff>

<commit_message>
Minor correction to template
</commit_message>
<xml_diff>
--- a/docassemble/PersonnelFileRequest/data/templates/PersonnelFileRequestLetterDATemplate.docx
+++ b/docassemble/PersonnelFileRequest/data/templates/PersonnelFileRequestLetterDATemplate.docx
@@ -586,7 +586,19 @@
         <w:rPr>
           <w:rFonts w:ascii="Arial" w:hAnsi="Arial" w:cs="Arial"/>
         </w:rPr>
-        <w:t xml:space="preserve"> to my email address {{user.email}}. {% </w:t>
+        <w:t xml:space="preserve"> to my email address</w:t>
+      </w:r>
+      <w:r>
+        <w:rPr>
+          <w:rFonts w:ascii="Arial" w:hAnsi="Arial" w:cs="Arial"/>
+        </w:rPr>
+        <w:t>:</w:t>
+      </w:r>
+      <w:r>
+        <w:rPr>
+          <w:rFonts w:ascii="Arial" w:hAnsi="Arial" w:cs="Arial"/>
+        </w:rPr>
+        <w:t xml:space="preserve"> {{user.email}}. {% </w:t>
       </w:r>
       <w:r>
         <w:rPr>

</xml_diff>

<commit_message>
Implemented Oct 1 feedback
</commit_message>
<xml_diff>
--- a/docassemble/PersonnelFileRequest/data/templates/PersonnelFileRequestLetterDATemplate.docx
+++ b/docassemble/PersonnelFileRequest/data/templates/PersonnelFileRequestLetterDATemplate.docx
@@ -1,6 +1,6 @@
 
 <file path=word/document.xml><?xml version="1.0" encoding="utf-8"?>
-<w:document xmlns:wpc="http://schemas.microsoft.com/office/word/2010/wordprocessingCanvas" xmlns:cx="http://schemas.microsoft.com/office/drawing/2014/chartex" xmlns:mc="http://schemas.openxmlformats.org/markup-compatibility/2006" xmlns:o="urn:schemas-microsoft-com:office:office" xmlns:r="http://schemas.openxmlformats.org/officeDocument/2006/relationships" xmlns:m="http://schemas.openxmlformats.org/officeDocument/2006/math" xmlns:v="urn:schemas-microsoft-com:vml" xmlns:wp14="http://schemas.microsoft.com/office/word/2010/wordprocessingDrawing" xmlns:wp="http://schemas.openxmlformats.org/drawingml/2006/wordprocessingDrawing" xmlns:w10="urn:schemas-microsoft-com:office:word" xmlns:w="http://schemas.openxmlformats.org/wordprocessingml/2006/main" xmlns:w14="http://schemas.microsoft.com/office/word/2010/wordml" xmlns:w15="http://schemas.microsoft.com/office/word/2012/wordml" xmlns:w16se="http://schemas.microsoft.com/office/word/2015/wordml/symex" xmlns:wpg="http://schemas.microsoft.com/office/word/2010/wordprocessingGroup" xmlns:wpi="http://schemas.microsoft.com/office/word/2010/wordprocessingInk" xmlns:wne="http://schemas.microsoft.com/office/word/2006/wordml" xmlns:wps="http://schemas.microsoft.com/office/word/2010/wordprocessingShape" mc:Ignorable="w14 w15 w16se wp14">
+<w:document xmlns:wpc="http://schemas.microsoft.com/office/word/2010/wordprocessingCanvas" xmlns:cx="http://schemas.microsoft.com/office/drawing/2014/chartex" xmlns:cx1="http://schemas.microsoft.com/office/drawing/2015/9/8/chartex" xmlns:cx2="http://schemas.microsoft.com/office/drawing/2015/10/21/chartex" xmlns:cx3="http://schemas.microsoft.com/office/drawing/2016/5/9/chartex" xmlns:cx4="http://schemas.microsoft.com/office/drawing/2016/5/10/chartex" xmlns:cx5="http://schemas.microsoft.com/office/drawing/2016/5/11/chartex" xmlns:cx6="http://schemas.microsoft.com/office/drawing/2016/5/12/chartex" xmlns:cx7="http://schemas.microsoft.com/office/drawing/2016/5/13/chartex" xmlns:cx8="http://schemas.microsoft.com/office/drawing/2016/5/14/chartex" xmlns:mc="http://schemas.openxmlformats.org/markup-compatibility/2006" xmlns:aink="http://schemas.microsoft.com/office/drawing/2016/ink" xmlns:am3d="http://schemas.microsoft.com/office/drawing/2017/model3d" xmlns:o="urn:schemas-microsoft-com:office:office" xmlns:oel="http://schemas.microsoft.com/office/2019/extlst" xmlns:r="http://schemas.openxmlformats.org/officeDocument/2006/relationships" xmlns:m="http://schemas.openxmlformats.org/officeDocument/2006/math" xmlns:v="urn:schemas-microsoft-com:vml" xmlns:wp14="http://schemas.microsoft.com/office/word/2010/wordprocessingDrawing" xmlns:wp="http://schemas.openxmlformats.org/drawingml/2006/wordprocessingDrawing" xmlns:w10="urn:schemas-microsoft-com:office:word" xmlns:w="http://schemas.openxmlformats.org/wordprocessingml/2006/main" xmlns:w14="http://schemas.microsoft.com/office/word/2010/wordml" xmlns:w15="http://schemas.microsoft.com/office/word/2012/wordml" xmlns:w16cex="http://schemas.microsoft.com/office/word/2018/wordml/cex" xmlns:w16cid="http://schemas.microsoft.com/office/word/2016/wordml/cid" xmlns:w16="http://schemas.microsoft.com/office/word/2018/wordml" xmlns:w16sdtdh="http://schemas.microsoft.com/office/word/2020/wordml/sdtdatahash" xmlns:w16se="http://schemas.microsoft.com/office/word/2015/wordml/symex" xmlns:wpg="http://schemas.microsoft.com/office/word/2010/wordprocessingGroup" xmlns:wpi="http://schemas.microsoft.com/office/word/2010/wordprocessingInk" xmlns:wne="http://schemas.microsoft.com/office/word/2006/wordml" xmlns:wps="http://schemas.microsoft.com/office/word/2010/wordprocessingShape" mc:Ignorable="w14 w15 w16se w16cid w16 w16cex w16sdtdh wp14">
   <w:body>
     <w:p>
       <w:pPr>
@@ -462,6 +462,12 @@
         <w:rPr>
           <w:rFonts w:ascii="Arial" w:hAnsi="Arial" w:cs="Arial"/>
         </w:rPr>
+        <w:t xml:space="preserve"> or employment_status == “on_leave”</w:t>
+      </w:r>
+      <w:r>
+        <w:rPr>
+          <w:rFonts w:ascii="Arial" w:hAnsi="Arial" w:cs="Arial"/>
+        </w:rPr>
         <w:t xml:space="preserve"> %}I have been an employee of {{</w:t>
       </w:r>
       <w:r>
@@ -492,7 +498,7 @@
         <w:rPr>
           <w:rFonts w:ascii="Arial" w:hAnsi="Arial" w:cs="Arial"/>
         </w:rPr>
-        <w:t>{% elif employment_status == “on_leave” %}</w:t>
+        <w:t>{% elif employment_status == “laid_off” %}</w:t>
       </w:r>
       <w:r>
         <w:rPr>
@@ -504,7 +510,19 @@
         <w:rPr>
           <w:rFonts w:ascii="Arial" w:hAnsi="Arial" w:cs="Arial"/>
         </w:rPr>
-        <w:t xml:space="preserve">I have been an employee of {{ employer.name.full(middle='full')}} since </w:t>
+        <w:t xml:space="preserve">I </w:t>
+      </w:r>
+      <w:r>
+        <w:rPr>
+          <w:rFonts w:ascii="Arial" w:hAnsi="Arial" w:cs="Arial"/>
+        </w:rPr>
+        <w:t>started working as</w:t>
+      </w:r>
+      <w:r>
+        <w:rPr>
+          <w:rFonts w:ascii="Arial" w:hAnsi="Arial" w:cs="Arial"/>
+        </w:rPr>
+        <w:t xml:space="preserve"> an employee of {{ employer.name.full(middle='full')}} </w:t>
       </w:r>
       <w:r>
         <w:rPr>
@@ -522,52 +540,26 @@
         <w:rPr>
           <w:rFonts w:ascii="Arial" w:hAnsi="Arial" w:cs="Arial"/>
         </w:rPr>
-        <w:t xml:space="preserve"> and am currently on a leave of absence</w:t>
-      </w:r>
-      <w:r>
-        <w:rPr>
-          <w:rFonts w:ascii="Arial" w:hAnsi="Arial" w:cs="Arial"/>
-        </w:rPr>
-        <w:t>.</w:t>
-      </w:r>
-      <w:r>
-        <w:rPr>
-          <w:rFonts w:ascii="Arial" w:hAnsi="Arial" w:cs="Arial"/>
-        </w:rPr>
-        <w:t xml:space="preserve"> {% elif employment_status == “laid_off” %}</w:t>
-      </w:r>
-      <w:r>
-        <w:rPr>
-          <w:rFonts w:ascii="Arial" w:hAnsi="Arial" w:cs="Arial"/>
-        </w:rPr>
-        <w:t xml:space="preserve"> </w:t>
-      </w:r>
-      <w:r>
-        <w:rPr>
-          <w:rFonts w:ascii="Arial" w:hAnsi="Arial" w:cs="Arial"/>
-        </w:rPr>
-        <w:t xml:space="preserve">I have been an employee of {{ employer.name.full(middle='full')}} since </w:t>
-      </w:r>
-      <w:r>
-        <w:rPr>
-          <w:rFonts w:ascii="Arial" w:hAnsi="Arial" w:cs="Arial"/>
-        </w:rPr>
-        <w:t>around</w:t>
-      </w:r>
-      <w:r>
-        <w:rPr>
-          <w:rFonts w:ascii="Arial" w:hAnsi="Arial" w:cs="Arial"/>
-        </w:rPr>
-        <w:t xml:space="preserve"> {{hiring_date}}</w:t>
-      </w:r>
-      <w:r>
-        <w:rPr>
-          <w:rFonts w:ascii="Arial" w:hAnsi="Arial" w:cs="Arial"/>
-        </w:rPr>
-        <w:t>. I was laid off, but I am subject to recall.</w:t>
-      </w:r>
-      <w:bookmarkStart w:id="0" w:name="_GoBack"/>
-      <w:bookmarkEnd w:id="0"/>
+        <w:t>. I was laid off</w:t>
+      </w:r>
+      <w:r>
+        <w:rPr>
+          <w:rFonts w:ascii="Arial" w:hAnsi="Arial" w:cs="Arial"/>
+        </w:rPr>
+        <w:t xml:space="preserve"> around {{end_date}</w:t>
+      </w:r>
+      <w:r>
+        <w:rPr>
+          <w:rFonts w:ascii="Arial" w:hAnsi="Arial" w:cs="Arial"/>
+        </w:rPr>
+        <w:t>}</w:t>
+      </w:r>
+      <w:r>
+        <w:rPr>
+          <w:rFonts w:ascii="Arial" w:hAnsi="Arial" w:cs="Arial"/>
+        </w:rPr>
+        <w:t>, but I am subject to recall.</w:t>
+      </w:r>
       <w:r>
         <w:rPr>
           <w:rFonts w:ascii="Arial" w:hAnsi="Arial" w:cs="Arial"/>
@@ -913,7 +905,6 @@
                 <w:rFonts w:ascii="Arial" w:hAnsi="Arial" w:cs="Arial"/>
                 <w:lang w:val="en-US"/>
               </w:rPr>
-              <w:lastRenderedPageBreak/>
               <w:t>{%if add</w:t>
             </w:r>
             <w:r>
@@ -1277,7 +1268,7 @@
 </file>
 
 <file path=word/styles.xml><?xml version="1.0" encoding="utf-8"?>
-<w:styles xmlns:mc="http://schemas.openxmlformats.org/markup-compatibility/2006" xmlns:r="http://schemas.openxmlformats.org/officeDocument/2006/relationships" xmlns:w="http://schemas.openxmlformats.org/wordprocessingml/2006/main" xmlns:w14="http://schemas.microsoft.com/office/word/2010/wordml" xmlns:w15="http://schemas.microsoft.com/office/word/2012/wordml" xmlns:w16se="http://schemas.microsoft.com/office/word/2015/wordml/symex" mc:Ignorable="w14 w15 w16se">
+<w:styles xmlns:mc="http://schemas.openxmlformats.org/markup-compatibility/2006" xmlns:r="http://schemas.openxmlformats.org/officeDocument/2006/relationships" xmlns:w="http://schemas.openxmlformats.org/wordprocessingml/2006/main" xmlns:w14="http://schemas.microsoft.com/office/word/2010/wordml" xmlns:w15="http://schemas.microsoft.com/office/word/2012/wordml" xmlns:w16cex="http://schemas.microsoft.com/office/word/2018/wordml/cex" xmlns:w16cid="http://schemas.microsoft.com/office/word/2016/wordml/cid" xmlns:w16="http://schemas.microsoft.com/office/word/2018/wordml" xmlns:w16sdtdh="http://schemas.microsoft.com/office/word/2020/wordml/sdtdatahash" xmlns:w16se="http://schemas.microsoft.com/office/word/2015/wordml/symex" mc:Ignorable="w14 w15 w16se w16cid w16 w16cex w16sdtdh">
   <w:docDefaults>
     <w:rPrDefault>
       <w:rPr>
@@ -1293,7 +1284,7 @@
       </w:pPr>
     </w:pPrDefault>
   </w:docDefaults>
-  <w:latentStyles w:defLockedState="0" w:defUIPriority="99" w:defSemiHidden="0" w:defUnhideWhenUsed="0" w:defQFormat="0" w:count="371">
+  <w:latentStyles w:defLockedState="0" w:defUIPriority="99" w:defSemiHidden="0" w:defUnhideWhenUsed="0" w:defQFormat="0" w:count="376">
     <w:lsdException w:name="Normal" w:uiPriority="0" w:qFormat="1"/>
     <w:lsdException w:name="heading 1" w:uiPriority="9" w:qFormat="1"/>
     <w:lsdException w:name="heading 2" w:semiHidden="1" w:uiPriority="9" w:unhideWhenUsed="1" w:qFormat="1"/>
@@ -1665,6 +1656,11 @@
     <w:lsdException w:name="List Table 5 Dark Accent 6" w:uiPriority="50"/>
     <w:lsdException w:name="List Table 6 Colorful Accent 6" w:uiPriority="51"/>
     <w:lsdException w:name="List Table 7 Colorful Accent 6" w:uiPriority="52"/>
+    <w:lsdException w:name="Mention" w:semiHidden="1" w:unhideWhenUsed="1"/>
+    <w:lsdException w:name="Smart Hyperlink" w:semiHidden="1" w:unhideWhenUsed="1"/>
+    <w:lsdException w:name="Hashtag" w:semiHidden="1" w:unhideWhenUsed="1"/>
+    <w:lsdException w:name="Unresolved Mention" w:semiHidden="1" w:unhideWhenUsed="1"/>
+    <w:lsdException w:name="Smart Link" w:semiHidden="1" w:unhideWhenUsed="1"/>
   </w:latentStyles>
   <w:style w:type="paragraph" w:default="1" w:styleId="Normal">
     <w:name w:val="Normal"/>

</xml_diff>

<commit_message>
Implemented Oct 6 feedback
</commit_message>
<xml_diff>
--- a/docassemble/PersonnelFileRequest/data/templates/PersonnelFileRequestLetterDATemplate.docx
+++ b/docassemble/PersonnelFileRequest/data/templates/PersonnelFileRequestLetterDATemplate.docx
@@ -499,12 +499,6 @@
           <w:rFonts w:ascii="Arial" w:hAnsi="Arial" w:cs="Arial"/>
         </w:rPr>
         <w:t>{% elif employment_status == “laid_off” %}</w:t>
-      </w:r>
-      <w:r>
-        <w:rPr>
-          <w:rFonts w:ascii="Arial" w:hAnsi="Arial" w:cs="Arial"/>
-        </w:rPr>
-        <w:t xml:space="preserve"> </w:t>
       </w:r>
       <w:r>
         <w:rPr>

</xml_diff>